<commit_message>
Adding the order of the execution of two equals signs
</commit_message>
<xml_diff>
--- a/cpp_primer/第4章 表达式.docx
+++ b/cpp_primer/第4章 表达式.docx
@@ -1723,14 +1723,14 @@
           <w:rFonts w:hint="eastAsia"/>
           <w:shd w:val="clear" w:color="auto" w:fill="FFFFFF"/>
         </w:rPr>
-        <w:t>前置自增运算符</w:t>
+        <w:t>对于下面的代码，</w:t>
       </w:r>
       <w:r>
         <w:rPr>
           <w:rFonts w:hint="eastAsia"/>
           <w:shd w:val="clear" w:color="auto" w:fill="FFFFFF"/>
         </w:rPr>
-        <w:t xml:space="preserve"> </w:t>
+        <w:t>i</w:t>
       </w:r>
       <w:r>
         <w:rPr>
@@ -1744,14 +1744,14 @@
           <w:rFonts w:hint="eastAsia"/>
           <w:shd w:val="clear" w:color="auto" w:fill="FFFFFF"/>
         </w:rPr>
-        <w:t xml:space="preserve"> </w:t>
+        <w:t>j</w:t>
       </w:r>
       <w:r>
         <w:rPr>
           <w:rFonts w:hint="eastAsia"/>
           <w:shd w:val="clear" w:color="auto" w:fill="FFFFFF"/>
         </w:rPr>
-        <w:t>后置自增运算符有什么不同？</w:t>
+        <w:t>的值分别是多少？</w:t>
       </w:r>
     </w:p>
     <w:p>
@@ -1797,7 +1797,51 @@
           <w:szCs w:val="18"/>
           <w:bdr w:val="none" w:sz="0" w:space="0" w:color="auto" w:frame="1"/>
         </w:rPr>
-        <w:t> i = 0, j;  </w:t>
+        <w:t> i = 1</w:t>
+      </w:r>
+      <w:r>
+        <w:rPr>
+          <w:rFonts w:ascii="Consolas" w:hAnsi="Consolas" w:cs="宋体"/>
+          <w:color w:val="000000"/>
+          <w:kern w:val="0"/>
+          <w:sz w:val="18"/>
+          <w:szCs w:val="18"/>
+          <w:bdr w:val="none" w:sz="0" w:space="0" w:color="auto" w:frame="1"/>
+        </w:rPr>
+        <w:t>, j</w:t>
+      </w:r>
+      <w:r>
+        <w:rPr>
+          <w:rFonts w:ascii="Consolas" w:hAnsi="Consolas" w:cs="宋体" w:hint="eastAsia"/>
+          <w:color w:val="000000"/>
+          <w:kern w:val="0"/>
+          <w:sz w:val="18"/>
+          <w:szCs w:val="18"/>
+          <w:bdr w:val="none" w:sz="0" w:space="0" w:color="auto" w:frame="1"/>
+        </w:rPr>
+        <w:t>=</w:t>
+      </w:r>
+      <w:r>
+        <w:rPr>
+          <w:rFonts w:ascii="Consolas" w:hAnsi="Consolas" w:cs="宋体"/>
+          <w:color w:val="000000"/>
+          <w:kern w:val="0"/>
+          <w:sz w:val="18"/>
+          <w:szCs w:val="18"/>
+          <w:bdr w:val="none" w:sz="0" w:space="0" w:color="auto" w:frame="1"/>
+        </w:rPr>
+        <w:t>2</w:t>
+      </w:r>
+      <w:r>
+        <w:rPr>
+          <w:rFonts w:ascii="Consolas" w:hAnsi="Consolas" w:cs="宋体"/>
+          <w:color w:val="000000"/>
+          <w:kern w:val="0"/>
+          <w:sz w:val="18"/>
+          <w:szCs w:val="18"/>
+          <w:bdr w:val="none" w:sz="0" w:space="0" w:color="auto" w:frame="1"/>
+        </w:rPr>
+        <w:t>;  </w:t>
       </w:r>
     </w:p>
     <w:p>
@@ -1830,7 +1874,40 @@
           <w:szCs w:val="18"/>
           <w:bdr w:val="none" w:sz="0" w:space="0" w:color="auto" w:frame="1"/>
         </w:rPr>
-        <w:t>j = ++i; </w:t>
+        <w:t>i = </w:t>
+      </w:r>
+      <w:r>
+        <w:rPr>
+          <w:rFonts w:ascii="Consolas" w:hAnsi="Consolas" w:cs="宋体" w:hint="eastAsia"/>
+          <w:color w:val="000000"/>
+          <w:kern w:val="0"/>
+          <w:sz w:val="18"/>
+          <w:szCs w:val="18"/>
+          <w:bdr w:val="none" w:sz="0" w:space="0" w:color="auto" w:frame="1"/>
+        </w:rPr>
+        <w:t>j</w:t>
+      </w:r>
+      <w:r>
+        <w:rPr>
+          <w:rFonts w:ascii="Consolas" w:hAnsi="Consolas" w:cs="宋体"/>
+          <w:color w:val="000000"/>
+          <w:kern w:val="0"/>
+          <w:sz w:val="18"/>
+          <w:szCs w:val="18"/>
+          <w:bdr w:val="none" w:sz="0" w:space="0" w:color="auto" w:frame="1"/>
+        </w:rPr>
+        <w:t xml:space="preserve"> = 10</w:t>
+      </w:r>
+      <w:r>
+        <w:rPr>
+          <w:rFonts w:ascii="Consolas" w:hAnsi="Consolas" w:cs="宋体"/>
+          <w:color w:val="000000"/>
+          <w:kern w:val="0"/>
+          <w:sz w:val="18"/>
+          <w:szCs w:val="18"/>
+          <w:bdr w:val="none" w:sz="0" w:space="0" w:color="auto" w:frame="1"/>
+        </w:rPr>
+        <w:t>; </w:t>
       </w:r>
       <w:r>
         <w:rPr>
@@ -1853,6 +1930,135 @@
           <w:bdr w:val="none" w:sz="0" w:space="0" w:color="auto" w:frame="1"/>
         </w:rPr>
         <w:t> </w:t>
+      </w:r>
+    </w:p>
+    <w:p>
+      <w:pPr>
+        <w:ind w:firstLine="420"/>
+        <w:rPr>
+          <w:rFonts w:ascii="Times New Roman" w:hAnsi="Times New Roman" w:cs="Times New Roman"/>
+          <w:shd w:val="clear" w:color="auto" w:fill="FFFFFF"/>
+        </w:rPr>
+      </w:pPr>
+      <w:r>
+        <w:rPr>
+          <w:rFonts w:ascii="Times New Roman" w:hAnsi="Times New Roman" w:cs="Times New Roman"/>
+          <w:shd w:val="clear" w:color="auto" w:fill="FFFFFF"/>
+        </w:rPr>
+        <w:lastRenderedPageBreak/>
+        <w:t>赋值语句的结合性是右结合的，所以先从最右边的开始，</w:t>
+      </w:r>
+      <w:r>
+        <w:rPr>
+          <w:rFonts w:ascii="Times New Roman" w:hAnsi="Times New Roman" w:cs="Times New Roman"/>
+          <w:shd w:val="clear" w:color="auto" w:fill="FFFFFF"/>
+        </w:rPr>
+        <w:t>j=10</w:t>
+      </w:r>
+      <w:r>
+        <w:rPr>
+          <w:rFonts w:ascii="Times New Roman" w:hAnsi="Times New Roman" w:cs="Times New Roman"/>
+          <w:shd w:val="clear" w:color="auto" w:fill="FFFFFF"/>
+        </w:rPr>
+        <w:t>，然后是把</w:t>
+      </w:r>
+      <w:r>
+        <w:rPr>
+          <w:rFonts w:ascii="Times New Roman" w:hAnsi="Times New Roman" w:cs="Times New Roman"/>
+          <w:shd w:val="clear" w:color="auto" w:fill="FFFFFF"/>
+        </w:rPr>
+        <w:t>j</w:t>
+      </w:r>
+      <w:r>
+        <w:rPr>
+          <w:rFonts w:ascii="Times New Roman" w:hAnsi="Times New Roman" w:cs="Times New Roman"/>
+          <w:shd w:val="clear" w:color="auto" w:fill="FFFFFF"/>
+        </w:rPr>
+        <w:t>的之赋给</w:t>
+      </w:r>
+      <w:r>
+        <w:rPr>
+          <w:rFonts w:ascii="Times New Roman" w:hAnsi="Times New Roman" w:cs="Times New Roman"/>
+          <w:shd w:val="clear" w:color="auto" w:fill="FFFFFF"/>
+        </w:rPr>
+        <w:t>i</w:t>
+      </w:r>
+      <w:r>
+        <w:rPr>
+          <w:rFonts w:ascii="Times New Roman" w:hAnsi="Times New Roman" w:cs="Times New Roman"/>
+          <w:shd w:val="clear" w:color="auto" w:fill="FFFFFF"/>
+        </w:rPr>
+        <w:t>。结果是两个都是</w:t>
+      </w:r>
+      <w:r>
+        <w:rPr>
+          <w:rFonts w:ascii="Times New Roman" w:hAnsi="Times New Roman" w:cs="Times New Roman"/>
+          <w:shd w:val="clear" w:color="auto" w:fill="FFFFFF"/>
+        </w:rPr>
+        <w:t>10</w:t>
+      </w:r>
+      <w:r>
+        <w:rPr>
+          <w:rFonts w:ascii="Times New Roman" w:hAnsi="Times New Roman" w:cs="Times New Roman"/>
+          <w:shd w:val="clear" w:color="auto" w:fill="FFFFFF"/>
+        </w:rPr>
+        <w:t>。</w:t>
+      </w:r>
+      <w:bookmarkStart w:id="0" w:name="_GoBack"/>
+      <w:bookmarkEnd w:id="0"/>
+    </w:p>
+    <w:p>
+      <w:pPr>
+        <w:rPr>
+          <w:rFonts w:hint="eastAsia"/>
+        </w:rPr>
+      </w:pPr>
+    </w:p>
+    <w:p>
+      <w:pPr>
+        <w:pStyle w:val="1"/>
+        <w:numPr>
+          <w:ilvl w:val="0"/>
+          <w:numId w:val="1"/>
+        </w:numPr>
+        <w:rPr>
+          <w:shd w:val="clear" w:color="auto" w:fill="FFFFFF"/>
+        </w:rPr>
+      </w:pPr>
+      <w:r>
+        <w:rPr>
+          <w:rFonts w:hint="eastAsia"/>
+          <w:shd w:val="clear" w:color="auto" w:fill="FFFFFF"/>
+        </w:rPr>
+        <w:t>前置自增运算符</w:t>
+      </w:r>
+      <w:r>
+        <w:rPr>
+          <w:rFonts w:hint="eastAsia"/>
+          <w:shd w:val="clear" w:color="auto" w:fill="FFFFFF"/>
+        </w:rPr>
+        <w:t xml:space="preserve"> </w:t>
+      </w:r>
+      <w:r>
+        <w:rPr>
+          <w:rFonts w:hint="eastAsia"/>
+          <w:shd w:val="clear" w:color="auto" w:fill="FFFFFF"/>
+        </w:rPr>
+        <w:t>和</w:t>
+      </w:r>
+      <w:r>
+        <w:rPr>
+          <w:rFonts w:hint="eastAsia"/>
+          <w:shd w:val="clear" w:color="auto" w:fill="FFFFFF"/>
+        </w:rPr>
+        <w:t xml:space="preserve"> </w:t>
+      </w:r>
+      <w:r>
+        <w:rPr>
+          <w:rFonts w:hint="eastAsia"/>
+          <w:shd w:val="clear" w:color="auto" w:fill="FFFFFF"/>
+        </w:rPr>
+        <w:t>后置自增运算符有什么不同？</w:t>
       </w:r>
     </w:p>
     <w:p>
@@ -1879,343 +2085,26 @@
       <w:r>
         <w:rPr>
           <w:rFonts w:ascii="Consolas" w:hAnsi="Consolas" w:cs="宋体"/>
-          <w:color w:val="000000"/>
-          <w:kern w:val="0"/>
-          <w:sz w:val="18"/>
-          <w:szCs w:val="18"/>
-          <w:bdr w:val="none" w:sz="0" w:space="0" w:color="auto" w:frame="1"/>
-        </w:rPr>
-        <w:t>j = i++; </w:t>
-      </w:r>
-      <w:r>
-        <w:rPr>
-          <w:rFonts w:ascii="Consolas" w:hAnsi="Consolas" w:cs="宋体"/>
-          <w:color w:val="008200"/>
-          <w:kern w:val="0"/>
-          <w:sz w:val="18"/>
-          <w:szCs w:val="18"/>
-          <w:bdr w:val="none" w:sz="0" w:space="0" w:color="auto" w:frame="1"/>
-        </w:rPr>
-        <w:t>// j = 1, i = 2: </w:t>
-      </w:r>
-      <w:r>
-        <w:rPr>
-          <w:rFonts w:ascii="Consolas" w:hAnsi="Consolas" w:cs="宋体"/>
-          <w:color w:val="000000"/>
-          <w:kern w:val="0"/>
-          <w:sz w:val="18"/>
-          <w:szCs w:val="18"/>
-          <w:bdr w:val="none" w:sz="0" w:space="0" w:color="auto" w:frame="1"/>
-        </w:rPr>
-        <w:t>  </w:t>
-      </w:r>
-    </w:p>
-    <w:p/>
-    <w:p>
-      <w:pPr>
-        <w:pStyle w:val="1"/>
-        <w:numPr>
-          <w:ilvl w:val="0"/>
-          <w:numId w:val="1"/>
-        </w:numPr>
-        <w:rPr>
-          <w:shd w:val="clear" w:color="auto" w:fill="FFFFFF"/>
-        </w:rPr>
-      </w:pPr>
-      <w:r>
-        <w:rPr>
-          <w:rFonts w:hint="eastAsia"/>
-          <w:shd w:val="clear" w:color="auto" w:fill="FFFFFF"/>
-        </w:rPr>
-        <w:t xml:space="preserve"> </w:t>
-      </w:r>
-      <w:r>
-        <w:rPr>
-          <w:rFonts w:hint="eastAsia"/>
-          <w:shd w:val="clear" w:color="auto" w:fill="FFFFFF"/>
-        </w:rPr>
-        <w:t>为什么前置自增</w:t>
-      </w:r>
-      <w:r>
-        <w:rPr>
-          <w:rFonts w:hint="eastAsia"/>
-          <w:shd w:val="clear" w:color="auto" w:fill="FFFFFF"/>
-        </w:rPr>
-        <w:t>（自减）</w:t>
-      </w:r>
-      <w:r>
-        <w:rPr>
-          <w:rFonts w:hint="eastAsia"/>
-          <w:shd w:val="clear" w:color="auto" w:fill="FFFFFF"/>
-        </w:rPr>
-        <w:t>运算符</w:t>
-      </w:r>
-      <w:r>
-        <w:rPr>
-          <w:rFonts w:hint="eastAsia"/>
-          <w:shd w:val="clear" w:color="auto" w:fill="FFFFFF"/>
-        </w:rPr>
-        <w:t xml:space="preserve"> </w:t>
-      </w:r>
-      <w:r>
-        <w:rPr>
-          <w:rFonts w:hint="eastAsia"/>
-          <w:shd w:val="clear" w:color="auto" w:fill="FFFFFF"/>
-        </w:rPr>
-        <w:t>效率高？</w:t>
-      </w:r>
-    </w:p>
-    <w:p>
-      <w:r>
-        <w:rPr>
-          <w:rFonts w:hint="eastAsia"/>
           <w:b/>
-        </w:rPr>
-        <w:t>前置运算符</w:t>
-      </w:r>
-      <w:r>
-        <w:rPr>
-          <w:rFonts w:hint="eastAsia"/>
-        </w:rPr>
-        <w:t>，先将自身递增，然后返回自身；</w:t>
-      </w:r>
-    </w:p>
-    <w:p>
-      <w:r>
-        <w:rPr>
-          <w:rFonts w:hint="eastAsia"/>
-          <w:b/>
-        </w:rPr>
-        <w:t>后置运算法</w:t>
-      </w:r>
-      <w:r>
-        <w:rPr>
-          <w:rFonts w:hint="eastAsia"/>
-        </w:rPr>
-        <w:t>，先创建自身的一个副本，而后自身递增，然后返回副本。</w:t>
-      </w:r>
-    </w:p>
-    <w:p>
-      <w:r>
-        <w:tab/>
-      </w:r>
-      <w:r>
-        <w:rPr>
-          <w:rFonts w:hint="eastAsia"/>
-        </w:rPr>
-        <w:t>因此若非必须，尽量使用前置自增</w:t>
-      </w:r>
-      <w:r>
-        <w:rPr>
-          <w:rFonts w:hint="eastAsia"/>
-          <w:shd w:val="clear" w:color="auto" w:fill="FFFFFF"/>
-        </w:rPr>
-        <w:t>（自减）</w:t>
-      </w:r>
-      <w:r>
-        <w:rPr>
-          <w:rFonts w:hint="eastAsia"/>
-        </w:rPr>
-        <w:t>运算符。</w:t>
-      </w:r>
-    </w:p>
-    <w:p/>
-    <w:p>
-      <w:pPr>
-        <w:pStyle w:val="1"/>
-        <w:numPr>
-          <w:ilvl w:val="0"/>
-          <w:numId w:val="1"/>
-        </w:numPr>
-      </w:pPr>
-      <w:r>
-        <w:rPr>
-          <w:rFonts w:hint="eastAsia"/>
-        </w:rPr>
-        <w:t xml:space="preserve"> </w:t>
-      </w:r>
-      <w:r>
-        <w:rPr>
-          <w:rFonts w:hint="eastAsia"/>
-        </w:rPr>
-        <w:t>如何理</w:t>
-      </w:r>
-      <w:r>
-        <w:rPr>
-          <w:rFonts w:hint="eastAsia"/>
-        </w:rPr>
-        <w:t>解</w:t>
-      </w:r>
-      <w:r>
-        <w:rPr>
-          <w:rFonts w:hint="eastAsia"/>
-        </w:rPr>
-        <w:t xml:space="preserve"> </w:t>
-      </w:r>
-      <w:r>
-        <w:t>*pbeg++</w:t>
-      </w:r>
-      <w:r>
-        <w:t xml:space="preserve"> </w:t>
-      </w:r>
-      <w:r>
-        <w:rPr>
-          <w:rFonts w:hint="eastAsia"/>
-        </w:rPr>
-        <w:t>？</w:t>
-      </w:r>
-    </w:p>
-    <w:p>
-      <w:pPr>
-        <w:rPr>
-          <w:rStyle w:val="fontstyle01"/>
-          <w:rFonts w:hint="default"/>
-          <w:sz w:val="21"/>
-          <w:szCs w:val="21"/>
-        </w:rPr>
-      </w:pPr>
-      <w:r>
-        <w:rPr>
-          <w:rStyle w:val="fontstyle01"/>
-          <w:rFonts w:hint="default"/>
-          <w:sz w:val="21"/>
-          <w:szCs w:val="21"/>
-        </w:rPr>
-        <w:t>后置自增运算符 比 解引用运算符优先级高，因此 *pbeg++ = *(pbeg++)</w:t>
-      </w:r>
-      <w:r>
-        <w:rPr>
-          <w:rStyle w:val="fontstyle01"/>
-          <w:rFonts w:hint="default"/>
-          <w:sz w:val="21"/>
-          <w:szCs w:val="21"/>
-        </w:rPr>
-        <w:t>：</w:t>
-      </w:r>
-    </w:p>
-    <w:p>
-      <w:pPr>
-        <w:rPr>
-          <w:rStyle w:val="fontstyle01"/>
-          <w:rFonts w:hint="default"/>
-          <w:sz w:val="21"/>
-          <w:szCs w:val="21"/>
-        </w:rPr>
-      </w:pPr>
-      <w:r>
-        <w:rPr>
-          <w:rStyle w:val="fontstyle01"/>
-          <w:rFonts w:hint="default"/>
-          <w:sz w:val="21"/>
-          <w:szCs w:val="21"/>
-        </w:rPr>
-        <w:tab/>
-        <w:t xml:space="preserve">1) </w:t>
-      </w:r>
-      <w:r>
-        <w:rPr>
-          <w:rStyle w:val="fontstyle01"/>
-          <w:rFonts w:hint="default"/>
-          <w:sz w:val="21"/>
-          <w:szCs w:val="21"/>
-        </w:rPr>
-        <w:t>pbeg++</w:t>
-      </w:r>
-      <w:r>
-        <w:rPr>
-          <w:rStyle w:val="fontstyle01"/>
-          <w:rFonts w:hint="default"/>
-          <w:sz w:val="21"/>
-          <w:szCs w:val="21"/>
-        </w:rPr>
-        <w:t xml:space="preserve"> 先自增，然后返回 pbeg 的原值给 </w:t>
-      </w:r>
-      <w:r>
-        <w:rPr>
-          <w:rStyle w:val="fontstyle01"/>
-          <w:rFonts w:hint="default"/>
-          <w:sz w:val="21"/>
-          <w:szCs w:val="21"/>
-        </w:rPr>
-        <w:t>解引用运算符</w:t>
-      </w:r>
-      <w:r>
-        <w:rPr>
-          <w:rStyle w:val="fontstyle01"/>
-          <w:rFonts w:hint="default"/>
-          <w:sz w:val="21"/>
-          <w:szCs w:val="21"/>
-        </w:rPr>
-        <w:t>；</w:t>
-      </w:r>
-    </w:p>
-    <w:p>
-      <w:pPr>
-        <w:rPr>
-          <w:rStyle w:val="fontstyle01"/>
-          <w:rFonts w:hint="default"/>
-          <w:sz w:val="21"/>
-          <w:szCs w:val="21"/>
-        </w:rPr>
-      </w:pPr>
-      <w:r>
-        <w:rPr>
-          <w:rStyle w:val="fontstyle01"/>
-          <w:rFonts w:hint="default"/>
-          <w:sz w:val="21"/>
-          <w:szCs w:val="21"/>
-        </w:rPr>
-        <w:tab/>
-        <w:t xml:space="preserve">2) </w:t>
-      </w:r>
-      <w:r>
-        <w:rPr>
-          <w:rStyle w:val="fontstyle01"/>
-          <w:rFonts w:hint="default"/>
-          <w:sz w:val="21"/>
-          <w:szCs w:val="21"/>
-        </w:rPr>
-        <w:t>解引用运算符</w:t>
-      </w:r>
-      <w:r>
-        <w:rPr>
-          <w:rStyle w:val="fontstyle01"/>
-          <w:rFonts w:hint="default"/>
-          <w:sz w:val="21"/>
-          <w:szCs w:val="21"/>
-        </w:rPr>
-        <w:t xml:space="preserve"> 获取</w:t>
-      </w:r>
-    </w:p>
-    <w:p>
-      <w:pPr>
-        <w:rPr>
-          <w:rStyle w:val="fontstyle01"/>
-          <w:rFonts w:hint="default"/>
-          <w:sz w:val="21"/>
-          <w:szCs w:val="21"/>
-        </w:rPr>
-      </w:pPr>
-    </w:p>
-    <w:p>
-      <w:pPr>
-        <w:pStyle w:val="1"/>
-        <w:numPr>
-          <w:ilvl w:val="0"/>
-          <w:numId w:val="1"/>
-        </w:numPr>
-      </w:pPr>
-      <w:r>
-        <w:rPr>
-          <w:rFonts w:hint="eastAsia"/>
-        </w:rPr>
-        <w:t xml:space="preserve"> </w:t>
-      </w:r>
-      <w:r>
-        <w:rPr>
-          <w:rFonts w:hint="eastAsia"/>
-        </w:rPr>
-        <w:t>如何看待如下代码？</w:t>
+          <w:bCs/>
+          <w:color w:val="2E8B57"/>
+          <w:kern w:val="0"/>
+          <w:sz w:val="18"/>
+          <w:szCs w:val="18"/>
+          <w:bdr w:val="none" w:sz="0" w:space="0" w:color="auto" w:frame="1"/>
+        </w:rPr>
+        <w:t>int</w:t>
+      </w:r>
+      <w:r>
+        <w:rPr>
+          <w:rFonts w:ascii="Consolas" w:hAnsi="Consolas" w:cs="宋体"/>
+          <w:color w:val="000000"/>
+          <w:kern w:val="0"/>
+          <w:sz w:val="18"/>
+          <w:szCs w:val="18"/>
+          <w:bdr w:val="none" w:sz="0" w:space="0" w:color="auto" w:frame="1"/>
+        </w:rPr>
+        <w:t> i = 0, j;  </w:t>
       </w:r>
     </w:p>
     <w:p>
@@ -2242,26 +2131,35 @@
       <w:r>
         <w:rPr>
           <w:rFonts w:ascii="Consolas" w:hAnsi="Consolas" w:cs="宋体"/>
-          <w:b/>
-          <w:bCs/>
-          <w:color w:val="006699"/>
-          <w:kern w:val="0"/>
-          <w:sz w:val="18"/>
-          <w:szCs w:val="18"/>
-          <w:bdr w:val="none" w:sz="0" w:space="0" w:color="auto" w:frame="1"/>
-        </w:rPr>
-        <w:t>while</w:t>
-      </w:r>
-      <w:r>
-        <w:rPr>
-          <w:rFonts w:ascii="Consolas" w:hAnsi="Consolas" w:cs="宋体"/>
-          <w:color w:val="000000"/>
-          <w:kern w:val="0"/>
-          <w:sz w:val="18"/>
-          <w:szCs w:val="18"/>
-          <w:bdr w:val="none" w:sz="0" w:space="0" w:color="auto" w:frame="1"/>
-        </w:rPr>
-        <w:t> (beg != s.end() &amp;&amp; !isspace(*beg))  </w:t>
+          <w:color w:val="000000"/>
+          <w:kern w:val="0"/>
+          <w:sz w:val="18"/>
+          <w:szCs w:val="18"/>
+          <w:bdr w:val="none" w:sz="0" w:space="0" w:color="auto" w:frame="1"/>
+        </w:rPr>
+        <w:t>j = ++i; </w:t>
+      </w:r>
+      <w:r>
+        <w:rPr>
+          <w:rFonts w:ascii="Consolas" w:hAnsi="Consolas" w:cs="宋体"/>
+          <w:color w:val="008200"/>
+          <w:kern w:val="0"/>
+          <w:sz w:val="18"/>
+          <w:szCs w:val="18"/>
+          <w:bdr w:val="none" w:sz="0" w:space="0" w:color="auto" w:frame="1"/>
+        </w:rPr>
+        <w:t>// j = 1, i = 1:</w:t>
+      </w:r>
+      <w:r>
+        <w:rPr>
+          <w:rFonts w:ascii="Consolas" w:hAnsi="Consolas" w:cs="宋体"/>
+          <w:color w:val="000000"/>
+          <w:kern w:val="0"/>
+          <w:sz w:val="18"/>
+          <w:szCs w:val="18"/>
+          <w:bdr w:val="none" w:sz="0" w:space="0" w:color="auto" w:frame="1"/>
+        </w:rPr>
+        <w:t> </w:t>
       </w:r>
     </w:p>
     <w:p>
@@ -2294,6 +2192,415 @@
           <w:szCs w:val="18"/>
           <w:bdr w:val="none" w:sz="0" w:space="0" w:color="auto" w:frame="1"/>
         </w:rPr>
+        <w:t>j = i++; </w:t>
+      </w:r>
+      <w:r>
+        <w:rPr>
+          <w:rFonts w:ascii="Consolas" w:hAnsi="Consolas" w:cs="宋体"/>
+          <w:color w:val="008200"/>
+          <w:kern w:val="0"/>
+          <w:sz w:val="18"/>
+          <w:szCs w:val="18"/>
+          <w:bdr w:val="none" w:sz="0" w:space="0" w:color="auto" w:frame="1"/>
+        </w:rPr>
+        <w:t>// j = 1, i = 2: </w:t>
+      </w:r>
+      <w:r>
+        <w:rPr>
+          <w:rFonts w:ascii="Consolas" w:hAnsi="Consolas" w:cs="宋体"/>
+          <w:color w:val="000000"/>
+          <w:kern w:val="0"/>
+          <w:sz w:val="18"/>
+          <w:szCs w:val="18"/>
+          <w:bdr w:val="none" w:sz="0" w:space="0" w:color="auto" w:frame="1"/>
+        </w:rPr>
+        <w:t>  </w:t>
+      </w:r>
+    </w:p>
+    <w:p/>
+    <w:p>
+      <w:pPr>
+        <w:pStyle w:val="1"/>
+        <w:numPr>
+          <w:ilvl w:val="0"/>
+          <w:numId w:val="1"/>
+        </w:numPr>
+        <w:rPr>
+          <w:shd w:val="clear" w:color="auto" w:fill="FFFFFF"/>
+        </w:rPr>
+      </w:pPr>
+      <w:r>
+        <w:rPr>
+          <w:rFonts w:hint="eastAsia"/>
+          <w:shd w:val="clear" w:color="auto" w:fill="FFFFFF"/>
+        </w:rPr>
+        <w:t xml:space="preserve"> </w:t>
+      </w:r>
+      <w:r>
+        <w:rPr>
+          <w:rFonts w:hint="eastAsia"/>
+          <w:shd w:val="clear" w:color="auto" w:fill="FFFFFF"/>
+        </w:rPr>
+        <w:t>为什么前置自增</w:t>
+      </w:r>
+      <w:r>
+        <w:rPr>
+          <w:rFonts w:hint="eastAsia"/>
+          <w:shd w:val="clear" w:color="auto" w:fill="FFFFFF"/>
+        </w:rPr>
+        <w:t>（自减）</w:t>
+      </w:r>
+      <w:r>
+        <w:rPr>
+          <w:rFonts w:hint="eastAsia"/>
+          <w:shd w:val="clear" w:color="auto" w:fill="FFFFFF"/>
+        </w:rPr>
+        <w:t>运算符</w:t>
+      </w:r>
+      <w:r>
+        <w:rPr>
+          <w:rFonts w:hint="eastAsia"/>
+          <w:shd w:val="clear" w:color="auto" w:fill="FFFFFF"/>
+        </w:rPr>
+        <w:t xml:space="preserve"> </w:t>
+      </w:r>
+      <w:r>
+        <w:rPr>
+          <w:rFonts w:hint="eastAsia"/>
+          <w:shd w:val="clear" w:color="auto" w:fill="FFFFFF"/>
+        </w:rPr>
+        <w:t>效率高？</w:t>
+      </w:r>
+    </w:p>
+    <w:p>
+      <w:r>
+        <w:rPr>
+          <w:rFonts w:hint="eastAsia"/>
+          <w:b/>
+        </w:rPr>
+        <w:t>前置运算符</w:t>
+      </w:r>
+      <w:r>
+        <w:rPr>
+          <w:rFonts w:hint="eastAsia"/>
+        </w:rPr>
+        <w:t>，先将自身递增，然后返回自身；</w:t>
+      </w:r>
+    </w:p>
+    <w:p>
+      <w:r>
+        <w:rPr>
+          <w:rFonts w:hint="eastAsia"/>
+          <w:b/>
+        </w:rPr>
+        <w:t>后置运算法</w:t>
+      </w:r>
+      <w:r>
+        <w:rPr>
+          <w:rFonts w:hint="eastAsia"/>
+        </w:rPr>
+        <w:t>，先创建自身的一个副本，而后自身递增，然后返回副本。</w:t>
+      </w:r>
+    </w:p>
+    <w:p>
+      <w:r>
+        <w:tab/>
+      </w:r>
+      <w:r>
+        <w:rPr>
+          <w:rFonts w:hint="eastAsia"/>
+        </w:rPr>
+        <w:t>因此若非必须，尽量使用前置自增</w:t>
+      </w:r>
+      <w:r>
+        <w:rPr>
+          <w:rFonts w:hint="eastAsia"/>
+          <w:shd w:val="clear" w:color="auto" w:fill="FFFFFF"/>
+        </w:rPr>
+        <w:t>（自减）</w:t>
+      </w:r>
+      <w:r>
+        <w:rPr>
+          <w:rFonts w:hint="eastAsia"/>
+        </w:rPr>
+        <w:t>运算符。</w:t>
+      </w:r>
+    </w:p>
+    <w:p/>
+    <w:p>
+      <w:pPr>
+        <w:pStyle w:val="1"/>
+        <w:numPr>
+          <w:ilvl w:val="0"/>
+          <w:numId w:val="1"/>
+        </w:numPr>
+      </w:pPr>
+      <w:r>
+        <w:rPr>
+          <w:rFonts w:hint="eastAsia"/>
+        </w:rPr>
+        <w:t xml:space="preserve"> </w:t>
+      </w:r>
+      <w:r>
+        <w:rPr>
+          <w:rFonts w:hint="eastAsia"/>
+        </w:rPr>
+        <w:t>如何理</w:t>
+      </w:r>
+      <w:r>
+        <w:rPr>
+          <w:rFonts w:hint="eastAsia"/>
+        </w:rPr>
+        <w:t>解</w:t>
+      </w:r>
+      <w:r>
+        <w:rPr>
+          <w:rFonts w:hint="eastAsia"/>
+        </w:rPr>
+        <w:t xml:space="preserve"> </w:t>
+      </w:r>
+      <w:r>
+        <w:t>*pbeg++</w:t>
+      </w:r>
+      <w:r>
+        <w:t xml:space="preserve"> </w:t>
+      </w:r>
+      <w:r>
+        <w:rPr>
+          <w:rFonts w:hint="eastAsia"/>
+        </w:rPr>
+        <w:t>？</w:t>
+      </w:r>
+    </w:p>
+    <w:p>
+      <w:pPr>
+        <w:rPr>
+          <w:rStyle w:val="fontstyle01"/>
+          <w:rFonts w:hint="default"/>
+          <w:sz w:val="21"/>
+          <w:szCs w:val="21"/>
+        </w:rPr>
+      </w:pPr>
+      <w:r>
+        <w:rPr>
+          <w:rStyle w:val="fontstyle01"/>
+          <w:rFonts w:hint="default"/>
+          <w:sz w:val="21"/>
+          <w:szCs w:val="21"/>
+        </w:rPr>
+        <w:t>后置自增运算符 比 解引用运算符优先级高，因此 *pbeg++ = *(pbeg++)</w:t>
+      </w:r>
+      <w:r>
+        <w:rPr>
+          <w:rStyle w:val="fontstyle01"/>
+          <w:rFonts w:hint="default"/>
+          <w:sz w:val="21"/>
+          <w:szCs w:val="21"/>
+        </w:rPr>
+        <w:t>：</w:t>
+      </w:r>
+    </w:p>
+    <w:p>
+      <w:pPr>
+        <w:rPr>
+          <w:rStyle w:val="fontstyle01"/>
+          <w:rFonts w:hint="default"/>
+          <w:sz w:val="21"/>
+          <w:szCs w:val="21"/>
+        </w:rPr>
+      </w:pPr>
+      <w:r>
+        <w:rPr>
+          <w:rStyle w:val="fontstyle01"/>
+          <w:rFonts w:hint="default"/>
+          <w:sz w:val="21"/>
+          <w:szCs w:val="21"/>
+        </w:rPr>
+        <w:tab/>
+        <w:t xml:space="preserve">1) </w:t>
+      </w:r>
+      <w:r>
+        <w:rPr>
+          <w:rStyle w:val="fontstyle01"/>
+          <w:rFonts w:hint="default"/>
+          <w:sz w:val="21"/>
+          <w:szCs w:val="21"/>
+        </w:rPr>
+        <w:t>pbeg++</w:t>
+      </w:r>
+      <w:r>
+        <w:rPr>
+          <w:rStyle w:val="fontstyle01"/>
+          <w:rFonts w:hint="default"/>
+          <w:sz w:val="21"/>
+          <w:szCs w:val="21"/>
+        </w:rPr>
+        <w:t xml:space="preserve"> 先自增，然后返回 pbeg 的原值给 </w:t>
+      </w:r>
+      <w:r>
+        <w:rPr>
+          <w:rStyle w:val="fontstyle01"/>
+          <w:rFonts w:hint="default"/>
+          <w:sz w:val="21"/>
+          <w:szCs w:val="21"/>
+        </w:rPr>
+        <w:t>解引用运算符</w:t>
+      </w:r>
+      <w:r>
+        <w:rPr>
+          <w:rStyle w:val="fontstyle01"/>
+          <w:rFonts w:hint="default"/>
+          <w:sz w:val="21"/>
+          <w:szCs w:val="21"/>
+        </w:rPr>
+        <w:t>；</w:t>
+      </w:r>
+    </w:p>
+    <w:p>
+      <w:pPr>
+        <w:rPr>
+          <w:rStyle w:val="fontstyle01"/>
+          <w:rFonts w:hint="default"/>
+          <w:sz w:val="21"/>
+          <w:szCs w:val="21"/>
+        </w:rPr>
+      </w:pPr>
+      <w:r>
+        <w:rPr>
+          <w:rStyle w:val="fontstyle01"/>
+          <w:rFonts w:hint="default"/>
+          <w:sz w:val="21"/>
+          <w:szCs w:val="21"/>
+        </w:rPr>
+        <w:tab/>
+        <w:t xml:space="preserve">2) </w:t>
+      </w:r>
+      <w:r>
+        <w:rPr>
+          <w:rStyle w:val="fontstyle01"/>
+          <w:rFonts w:hint="default"/>
+          <w:sz w:val="21"/>
+          <w:szCs w:val="21"/>
+        </w:rPr>
+        <w:t>解引用运算符</w:t>
+      </w:r>
+      <w:r>
+        <w:rPr>
+          <w:rStyle w:val="fontstyle01"/>
+          <w:rFonts w:hint="default"/>
+          <w:sz w:val="21"/>
+          <w:szCs w:val="21"/>
+        </w:rPr>
+        <w:t xml:space="preserve"> 获取</w:t>
+      </w:r>
+    </w:p>
+    <w:p>
+      <w:pPr>
+        <w:rPr>
+          <w:rStyle w:val="fontstyle01"/>
+          <w:rFonts w:hint="default"/>
+          <w:sz w:val="21"/>
+          <w:szCs w:val="21"/>
+        </w:rPr>
+      </w:pPr>
+    </w:p>
+    <w:p>
+      <w:pPr>
+        <w:pStyle w:val="1"/>
+        <w:numPr>
+          <w:ilvl w:val="0"/>
+          <w:numId w:val="1"/>
+        </w:numPr>
+      </w:pPr>
+      <w:r>
+        <w:rPr>
+          <w:rFonts w:hint="eastAsia"/>
+        </w:rPr>
+        <w:t xml:space="preserve"> </w:t>
+      </w:r>
+      <w:r>
+        <w:rPr>
+          <w:rFonts w:hint="eastAsia"/>
+        </w:rPr>
+        <w:t>如何看待如下代码？</w:t>
+      </w:r>
+    </w:p>
+    <w:p>
+      <w:pPr>
+        <w:widowControl/>
+        <w:numPr>
+          <w:ilvl w:val="1"/>
+          <w:numId w:val="1"/>
+        </w:numPr>
+        <w:pBdr>
+          <w:left w:val="single" w:sz="18" w:space="0" w:color="6CE26C"/>
+        </w:pBdr>
+        <w:shd w:val="clear" w:color="auto" w:fill="F8F8F8"/>
+        <w:spacing w:beforeAutospacing="1" w:afterAutospacing="1" w:line="210" w:lineRule="atLeast"/>
+        <w:jc w:val="left"/>
+        <w:rPr>
+          <w:rFonts w:ascii="Consolas" w:hAnsi="Consolas" w:cs="宋体"/>
+          <w:color w:val="5C5C5C"/>
+          <w:kern w:val="0"/>
+          <w:sz w:val="18"/>
+          <w:szCs w:val="18"/>
+        </w:rPr>
+      </w:pPr>
+      <w:r>
+        <w:rPr>
+          <w:rFonts w:ascii="Consolas" w:hAnsi="Consolas" w:cs="宋体"/>
+          <w:b/>
+          <w:bCs/>
+          <w:color w:val="006699"/>
+          <w:kern w:val="0"/>
+          <w:sz w:val="18"/>
+          <w:szCs w:val="18"/>
+          <w:bdr w:val="none" w:sz="0" w:space="0" w:color="auto" w:frame="1"/>
+        </w:rPr>
+        <w:t>while</w:t>
+      </w:r>
+      <w:r>
+        <w:rPr>
+          <w:rFonts w:ascii="Consolas" w:hAnsi="Consolas" w:cs="宋体"/>
+          <w:color w:val="000000"/>
+          <w:kern w:val="0"/>
+          <w:sz w:val="18"/>
+          <w:szCs w:val="18"/>
+          <w:bdr w:val="none" w:sz="0" w:space="0" w:color="auto" w:frame="1"/>
+        </w:rPr>
+        <w:t> (beg != s.end() &amp;&amp; !isspace(*beg))  </w:t>
+      </w:r>
+    </w:p>
+    <w:p>
+      <w:pPr>
+        <w:widowControl/>
+        <w:numPr>
+          <w:ilvl w:val="1"/>
+          <w:numId w:val="1"/>
+        </w:numPr>
+        <w:pBdr>
+          <w:left w:val="single" w:sz="18" w:space="0" w:color="6CE26C"/>
+        </w:pBdr>
+        <w:shd w:val="clear" w:color="auto" w:fill="FFFFFF"/>
+        <w:spacing w:beforeAutospacing="1" w:afterAutospacing="1" w:line="210" w:lineRule="atLeast"/>
+        <w:jc w:val="left"/>
+        <w:rPr>
+          <w:rFonts w:ascii="Consolas" w:hAnsi="Consolas" w:cs="宋体"/>
+          <w:color w:val="5C5C5C"/>
+          <w:kern w:val="0"/>
+          <w:sz w:val="18"/>
+          <w:szCs w:val="18"/>
+        </w:rPr>
+      </w:pPr>
+      <w:r>
+        <w:rPr>
+          <w:rFonts w:ascii="Consolas" w:hAnsi="Consolas" w:cs="宋体"/>
+          <w:color w:val="000000"/>
+          <w:kern w:val="0"/>
+          <w:sz w:val="18"/>
+          <w:szCs w:val="18"/>
+          <w:bdr w:val="none" w:sz="0" w:space="0" w:color="auto" w:frame="1"/>
+        </w:rPr>
         <w:t>    *beg = toupper(*beg++); </w:t>
       </w:r>
     </w:p>
@@ -2655,7 +2962,6 @@
         <w:rPr>
           <w:rFonts w:hint="eastAsia"/>
         </w:rPr>
-        <w:lastRenderedPageBreak/>
         <w:t>成员访问运算符</w:t>
       </w:r>
       <w:r>
@@ -3802,6 +4108,7 @@
         </w:rPr>
       </w:pPr>
       <w:r>
+        <w:lastRenderedPageBreak/>
         <w:tab/>
       </w:r>
       <w:r>
@@ -4426,7 +4733,6 @@
         <w:rPr>
           <w:bdr w:val="none" w:sz="0" w:space="0" w:color="auto" w:frame="1"/>
         </w:rPr>
-        <w:lastRenderedPageBreak/>
         <w:t>  </w:t>
       </w:r>
       <w:r>
@@ -5161,6 +5467,7 @@
         <w:rPr>
           <w:rFonts w:hint="eastAsia"/>
         </w:rPr>
+        <w:lastRenderedPageBreak/>
         <w:t xml:space="preserve"> </w:t>
       </w:r>
       <w:r>
@@ -5481,7 +5788,6 @@
           <w:szCs w:val="18"/>
           <w:bdr w:val="none" w:sz="0" w:space="0" w:color="auto" w:frame="1"/>
         </w:rPr>
-        <w:lastRenderedPageBreak/>
         <w:t>   </w:t>
       </w:r>
       <w:r>
@@ -6517,6 +6823,7 @@
     </w:p>
     <w:p>
       <w:r>
+        <w:lastRenderedPageBreak/>
         <w:t>4</w:t>
       </w:r>
       <w:r>
@@ -6958,7 +7265,6 @@
           <w:szCs w:val="18"/>
           <w:bdr w:val="none" w:sz="0" w:space="0" w:color="auto" w:frame="1"/>
         </w:rPr>
-        <w:lastRenderedPageBreak/>
         <w:t>while</w:t>
       </w:r>
       <w:r>
@@ -8209,6 +8515,7 @@
           <w:szCs w:val="18"/>
           <w:bdr w:val="none" w:sz="0" w:space="0" w:color="auto" w:frame="1"/>
         </w:rPr>
+        <w:lastRenderedPageBreak/>
         <w:t>long</w:t>
       </w:r>
       <w:r>
@@ -8952,7 +9259,6 @@
           <w:szCs w:val="18"/>
           <w:bdr w:val="none" w:sz="0" w:space="0" w:color="auto" w:frame="1"/>
         </w:rPr>
-        <w:lastRenderedPageBreak/>
         <w:t>ival + ulval; </w:t>
       </w:r>
       <w:r>
@@ -9487,15 +9793,7 @@
         <w:t>  </w:t>
       </w:r>
     </w:p>
-    <w:p>
-      <w:pPr>
-        <w:rPr>
-          <w:rFonts w:hint="eastAsia"/>
-        </w:rPr>
-      </w:pPr>
-      <w:bookmarkStart w:id="0" w:name="_GoBack"/>
-      <w:bookmarkEnd w:id="0"/>
-    </w:p>
+    <w:p/>
     <w:p>
       <w:pPr>
         <w:pStyle w:val="1"/>
@@ -9543,13 +9841,7 @@
         <w:t>类型的（计算过程中自定进行转换，不需要强制转换的）。</w:t>
       </w:r>
     </w:p>
-    <w:p>
-      <w:pPr>
-        <w:rPr>
-          <w:rFonts w:hint="eastAsia"/>
-        </w:rPr>
-      </w:pPr>
-    </w:p>
+    <w:p/>
     <w:p>
       <w:pPr>
         <w:pStyle w:val="1"/>
@@ -9665,6 +9957,7 @@
         <w:rPr>
           <w:rFonts w:hint="eastAsia"/>
         </w:rPr>
+        <w:lastRenderedPageBreak/>
         <w:t>1</w:t>
       </w:r>
       <w:r>
@@ -10987,6 +11280,7 @@
                 <w:kern w:val="0"/>
                 <w:szCs w:val="21"/>
               </w:rPr>
+              <w:lastRenderedPageBreak/>
               <w:t>const_cast</w:t>
             </w:r>
           </w:p>
@@ -11141,7 +11435,6 @@
         <w:rPr>
           <w:rFonts w:hint="eastAsia"/>
         </w:rPr>
-        <w:lastRenderedPageBreak/>
         <w:t>为什么在</w:t>
       </w:r>
       <w:r>
@@ -11331,6 +11624,44 @@
 </w:document>
 </file>
 
+<file path=word/endnotes.xml><?xml version="1.0" encoding="utf-8"?>
+<w:endnotes xmlns:wpc="http://schemas.microsoft.com/office/word/2010/wordprocessingCanvas" xmlns:cx="http://schemas.microsoft.com/office/drawing/2014/chartex" xmlns:mc="http://schemas.openxmlformats.org/markup-compatibility/2006" xmlns:o="urn:schemas-microsoft-com:office:office" xmlns:r="http://schemas.openxmlformats.org/officeDocument/2006/relationships" xmlns:m="http://schemas.openxmlformats.org/officeDocument/2006/math" xmlns:v="urn:schemas-microsoft-com:vml" xmlns:wp14="http://schemas.microsoft.com/office/word/2010/wordprocessingDrawing" xmlns:wp="http://schemas.openxmlformats.org/drawingml/2006/wordprocessingDrawing" xmlns:w10="urn:schemas-microsoft-com:office:word" xmlns:w="http://schemas.openxmlformats.org/wordprocessingml/2006/main" xmlns:w14="http://schemas.microsoft.com/office/word/2010/wordml" xmlns:w15="http://schemas.microsoft.com/office/word/2012/wordml" xmlns:w16se="http://schemas.microsoft.com/office/word/2015/wordml/symex" xmlns:wpg="http://schemas.microsoft.com/office/word/2010/wordprocessingGroup" xmlns:wpi="http://schemas.microsoft.com/office/word/2010/wordprocessingInk" xmlns:wne="http://schemas.microsoft.com/office/word/2006/wordml" xmlns:wps="http://schemas.microsoft.com/office/word/2010/wordprocessingShape" mc:Ignorable="w14 w15 w16se wp14">
+  <w:endnote w:type="separator" w:id="-1">
+    <w:p>
+      <w:r>
+        <w:separator/>
+      </w:r>
+    </w:p>
+  </w:endnote>
+  <w:endnote w:type="continuationSeparator" w:id="0">
+    <w:p>
+      <w:r>
+        <w:continuationSeparator/>
+      </w:r>
+    </w:p>
+  </w:endnote>
+</w:endnotes>
+</file>
+
+<file path=word/footnotes.xml><?xml version="1.0" encoding="utf-8"?>
+<w:footnotes xmlns:wpc="http://schemas.microsoft.com/office/word/2010/wordprocessingCanvas" xmlns:cx="http://schemas.microsoft.com/office/drawing/2014/chartex" xmlns:mc="http://schemas.openxmlformats.org/markup-compatibility/2006" xmlns:o="urn:schemas-microsoft-com:office:office" xmlns:r="http://schemas.openxmlformats.org/officeDocument/2006/relationships" xmlns:m="http://schemas.openxmlformats.org/officeDocument/2006/math" xmlns:v="urn:schemas-microsoft-com:vml" xmlns:wp14="http://schemas.microsoft.com/office/word/2010/wordprocessingDrawing" xmlns:wp="http://schemas.openxmlformats.org/drawingml/2006/wordprocessingDrawing" xmlns:w10="urn:schemas-microsoft-com:office:word" xmlns:w="http://schemas.openxmlformats.org/wordprocessingml/2006/main" xmlns:w14="http://schemas.microsoft.com/office/word/2010/wordml" xmlns:w15="http://schemas.microsoft.com/office/word/2012/wordml" xmlns:w16se="http://schemas.microsoft.com/office/word/2015/wordml/symex" xmlns:wpg="http://schemas.microsoft.com/office/word/2010/wordprocessingGroup" xmlns:wpi="http://schemas.microsoft.com/office/word/2010/wordprocessingInk" xmlns:wne="http://schemas.microsoft.com/office/word/2006/wordml" xmlns:wps="http://schemas.microsoft.com/office/word/2010/wordprocessingShape" mc:Ignorable="w14 w15 w16se wp14">
+  <w:footnote w:type="separator" w:id="-1">
+    <w:p>
+      <w:r>
+        <w:separator/>
+      </w:r>
+    </w:p>
+  </w:footnote>
+  <w:footnote w:type="continuationSeparator" w:id="0">
+    <w:p>
+      <w:r>
+        <w:continuationSeparator/>
+      </w:r>
+    </w:p>
+  </w:footnote>
+</w:footnotes>
+</file>
+
 <file path=word/numbering.xml><?xml version="1.0" encoding="utf-8"?>
 <w:numbering xmlns:wpc="http://schemas.microsoft.com/office/word/2010/wordprocessingCanvas" xmlns:cx="http://schemas.microsoft.com/office/drawing/2014/chartex" xmlns:mc="http://schemas.openxmlformats.org/markup-compatibility/2006" xmlns:o="urn:schemas-microsoft-com:office:office" xmlns:r="http://schemas.openxmlformats.org/officeDocument/2006/relationships" xmlns:m="http://schemas.openxmlformats.org/officeDocument/2006/math" xmlns:v="urn:schemas-microsoft-com:vml" xmlns:wp14="http://schemas.microsoft.com/office/word/2010/wordprocessingDrawing" xmlns:wp="http://schemas.openxmlformats.org/drawingml/2006/wordprocessingDrawing" xmlns:w10="urn:schemas-microsoft-com:office:word" xmlns:w="http://schemas.openxmlformats.org/wordprocessingml/2006/main" xmlns:w14="http://schemas.microsoft.com/office/word/2010/wordml" xmlns:w15="http://schemas.microsoft.com/office/word/2012/wordml" xmlns:w16se="http://schemas.microsoft.com/office/word/2015/wordml/symex" xmlns:wpg="http://schemas.microsoft.com/office/word/2010/wordprocessingGroup" xmlns:wpi="http://schemas.microsoft.com/office/word/2010/wordprocessingInk" xmlns:wne="http://schemas.microsoft.com/office/word/2006/wordml" xmlns:wps="http://schemas.microsoft.com/office/word/2010/wordprocessingShape" mc:Ignorable="w14 w15 w16se wp14">
   <w:abstractNum w:abstractNumId="0" w15:restartNumberingAfterBreak="0">
@@ -11449,7 +11780,7 @@
   <w:abstractNum w:abstractNumId="1" w15:restartNumberingAfterBreak="0">
     <w:nsid w:val="045978AB"/>
     <w:multiLevelType w:val="hybridMultilevel"/>
-    <w:tmpl w:val="DCA65482"/>
+    <w:tmpl w:val="3162DA1A"/>
     <w:lvl w:ilvl="0" w:tplc="0409000F">
       <w:start w:val="1"/>
       <w:numFmt w:val="decimal"/>
@@ -17793,6 +18124,73 @@
       <w:szCs w:val="24"/>
     </w:rPr>
   </w:style>
+  <w:style w:type="paragraph" w:styleId="a9">
+    <w:name w:val="header"/>
+    <w:basedOn w:val="a"/>
+    <w:link w:val="aa"/>
+    <w:uiPriority w:val="99"/>
+    <w:unhideWhenUsed/>
+    <w:rsid w:val="000D7322"/>
+    <w:pPr>
+      <w:pBdr>
+        <w:bottom w:val="single" w:sz="6" w:space="1" w:color="auto"/>
+      </w:pBdr>
+      <w:tabs>
+        <w:tab w:val="center" w:pos="4153"/>
+        <w:tab w:val="right" w:pos="8306"/>
+      </w:tabs>
+      <w:snapToGrid w:val="0"/>
+      <w:jc w:val="center"/>
+    </w:pPr>
+    <w:rPr>
+      <w:sz w:val="18"/>
+      <w:szCs w:val="18"/>
+    </w:rPr>
+  </w:style>
+  <w:style w:type="character" w:customStyle="1" w:styleId="aa">
+    <w:name w:val="页眉 字符"/>
+    <w:basedOn w:val="a0"/>
+    <w:link w:val="a9"/>
+    <w:uiPriority w:val="99"/>
+    <w:rsid w:val="000D7322"/>
+    <w:rPr>
+      <w:rFonts w:eastAsia="宋体"/>
+      <w:sz w:val="18"/>
+      <w:szCs w:val="18"/>
+    </w:rPr>
+  </w:style>
+  <w:style w:type="paragraph" w:styleId="ab">
+    <w:name w:val="footer"/>
+    <w:basedOn w:val="a"/>
+    <w:link w:val="ac"/>
+    <w:uiPriority w:val="99"/>
+    <w:unhideWhenUsed/>
+    <w:rsid w:val="000D7322"/>
+    <w:pPr>
+      <w:tabs>
+        <w:tab w:val="center" w:pos="4153"/>
+        <w:tab w:val="right" w:pos="8306"/>
+      </w:tabs>
+      <w:snapToGrid w:val="0"/>
+      <w:jc w:val="left"/>
+    </w:pPr>
+    <w:rPr>
+      <w:sz w:val="18"/>
+      <w:szCs w:val="18"/>
+    </w:rPr>
+  </w:style>
+  <w:style w:type="character" w:customStyle="1" w:styleId="ac">
+    <w:name w:val="页脚 字符"/>
+    <w:basedOn w:val="a0"/>
+    <w:link w:val="ab"/>
+    <w:uiPriority w:val="99"/>
+    <w:rsid w:val="000D7322"/>
+    <w:rPr>
+      <w:rFonts w:eastAsia="宋体"/>
+      <w:sz w:val="18"/>
+      <w:szCs w:val="18"/>
+    </w:rPr>
+  </w:style>
 </w:styles>
 </file>
 

</xml_diff>

<commit_message>
Basic knowledges of overloaded operators
</commit_message>
<xml_diff>
--- a/cpp_primer/第4章 表达式.docx
+++ b/cpp_primer/第4章 表达式.docx
@@ -1003,13 +1003,7 @@
         <w:rPr>
           <w:rFonts w:hint="eastAsia"/>
         </w:rPr>
-        <w:t>赋值运算的</w:t>
-      </w:r>
-      <w:r>
-        <w:rPr>
-          <w:rFonts w:hint="eastAsia"/>
-        </w:rPr>
-        <w:t>返回值是什么？</w:t>
+        <w:t>赋值运算的返回值是什么？</w:t>
       </w:r>
     </w:p>
     <w:p>
@@ -1165,10 +1159,7 @@
         <w:t>  </w:t>
       </w:r>
     </w:p>
-    <w:p>
-      <w:bookmarkStart w:id="0" w:name="_GoBack"/>
-      <w:bookmarkEnd w:id="0"/>
-    </w:p>
+    <w:p/>
     <w:p>
       <w:pPr>
         <w:pStyle w:val="1"/>
@@ -1197,11 +1188,6 @@
       </w:r>
     </w:p>
     <w:p>
-      <w:pPr>
-        <w:rPr>
-          <w:rFonts w:hint="eastAsia"/>
-        </w:rPr>
-      </w:pPr>
       <w:r>
         <w:rPr>
           <w:rFonts w:hint="eastAsia"/>
@@ -1247,11 +1233,6 @@
       </w:r>
     </w:p>
     <w:p>
-      <w:pPr>
-        <w:rPr>
-          <w:rFonts w:hint="eastAsia"/>
-        </w:rPr>
-      </w:pPr>
       <w:r>
         <w:t xml:space="preserve">    </w:t>
       </w:r>
@@ -1301,11 +1282,6 @@
       </w:r>
     </w:p>
     <w:p>
-      <w:pPr>
-        <w:rPr>
-          <w:rFonts w:hint="eastAsia"/>
-        </w:rPr>
-      </w:pPr>
       <w:r>
         <w:rPr>
           <w:rFonts w:hint="eastAsia"/>
@@ -2021,58 +1997,46 @@
         <w:rPr>
           <w:rFonts w:ascii="Times New Roman" w:hAnsi="Times New Roman" w:cs="Times New Roman" w:hint="eastAsia"/>
         </w:rPr>
+        <w:t xml:space="preserve"> b</w:t>
+      </w:r>
+      <w:r>
+        <w:rPr>
+          <w:rFonts w:ascii="Times New Roman" w:hAnsi="Times New Roman" w:cs="Times New Roman" w:hint="eastAsia"/>
+        </w:rPr>
+        <w:t>的引用</w:t>
+      </w:r>
+      <w:r>
+        <w:rPr>
+          <w:rFonts w:ascii="Times New Roman" w:hAnsi="Times New Roman" w:cs="Times New Roman" w:hint="eastAsia"/>
+        </w:rPr>
         <w:t xml:space="preserve"> </w:t>
       </w:r>
       <w:r>
         <w:rPr>
           <w:rFonts w:ascii="Times New Roman" w:hAnsi="Times New Roman" w:cs="Times New Roman" w:hint="eastAsia"/>
         </w:rPr>
-        <w:t>b</w:t>
+        <w:t>对</w:t>
       </w:r>
       <w:r>
         <w:rPr>
           <w:rFonts w:ascii="Times New Roman" w:hAnsi="Times New Roman" w:cs="Times New Roman" w:hint="eastAsia"/>
         </w:rPr>
-        <w:t>的引用</w:t>
+        <w:t>a</w:t>
       </w:r>
       <w:r>
         <w:rPr>
           <w:rFonts w:ascii="Times New Roman" w:hAnsi="Times New Roman" w:cs="Times New Roman" w:hint="eastAsia"/>
         </w:rPr>
-        <w:t xml:space="preserve"> </w:t>
+        <w:t>进行赋值，即</w:t>
       </w:r>
       <w:r>
         <w:rPr>
           <w:rFonts w:ascii="Times New Roman" w:hAnsi="Times New Roman" w:cs="Times New Roman" w:hint="eastAsia"/>
         </w:rPr>
-        <w:t>对</w:t>
-      </w:r>
-      <w:r>
-        <w:rPr>
-          <w:rFonts w:ascii="Times New Roman" w:hAnsi="Times New Roman" w:cs="Times New Roman" w:hint="eastAsia"/>
-        </w:rPr>
-        <w:t>a</w:t>
-      </w:r>
-      <w:r>
-        <w:rPr>
-          <w:rFonts w:ascii="Times New Roman" w:hAnsi="Times New Roman" w:cs="Times New Roman" w:hint="eastAsia"/>
-        </w:rPr>
-        <w:t>进行赋值，即</w:t>
-      </w:r>
-      <w:r>
-        <w:rPr>
-          <w:rFonts w:ascii="Times New Roman" w:hAnsi="Times New Roman" w:cs="Times New Roman" w:hint="eastAsia"/>
-        </w:rPr>
         <w:t xml:space="preserve"> a=b</w:t>
       </w:r>
     </w:p>
-    <w:p>
-      <w:pPr>
-        <w:rPr>
-          <w:rFonts w:hint="eastAsia"/>
-        </w:rPr>
-      </w:pPr>
-    </w:p>
+    <w:p/>
     <w:p>
       <w:pPr>
         <w:pStyle w:val="1"/>
@@ -2254,7 +2218,7 @@
     <w:p>
       <w:pPr>
         <w:rPr>
-          <w:rFonts w:ascii="Consolas" w:hAnsi="Consolas" w:hint="eastAsia"/>
+          <w:rFonts w:ascii="Consolas" w:hAnsi="Consolas"/>
           <w:color w:val="000000"/>
           <w:szCs w:val="18"/>
           <w:shd w:val="clear" w:color="auto" w:fill="FFFFFF"/>
@@ -3597,6 +3561,8 @@
         </w:rPr>
         <w:t>如何看待如下代码？</w:t>
       </w:r>
+      <w:bookmarkStart w:id="0" w:name="_GoBack"/>
+      <w:bookmarkEnd w:id="0"/>
     </w:p>
     <w:p>
       <w:pPr>
@@ -3950,79 +3916,345 @@
         </w:numPr>
       </w:pPr>
       <w:r>
-        <w:rPr>
-          <w:rFonts w:hint="eastAsia"/>
-        </w:rPr>
-        <w:t xml:space="preserve"> </w:t>
-      </w:r>
-      <w:r>
-        <w:rPr>
-          <w:rFonts w:hint="eastAsia"/>
-        </w:rPr>
-        <w:t>解引用运算符</w:t>
-      </w:r>
-      <w:r>
-        <w:rPr>
-          <w:rFonts w:hint="eastAsia"/>
-        </w:rPr>
-        <w:t xml:space="preserve"> </w:t>
-      </w:r>
-      <w:r>
-        <w:rPr>
-          <w:rFonts w:hint="eastAsia"/>
-        </w:rPr>
+        <w:t>什么是短路求值？</w:t>
+      </w:r>
+    </w:p>
+    <w:p>
+      <w:pPr>
+        <w:ind w:firstLineChars="200" w:firstLine="420"/>
+      </w:pPr>
+      <w:r>
+        <w:t>作为</w:t>
+      </w:r>
+      <w:r>
+        <w:t>"&amp;&amp;"</w:t>
+      </w:r>
+      <w:r>
         <w:t>和</w:t>
       </w:r>
       <w:r>
-        <w:rPr>
-          <w:rFonts w:hint="eastAsia"/>
-        </w:rPr>
-        <w:t xml:space="preserve"> </w:t>
-      </w:r>
-      <w:r>
-        <w:rPr>
-          <w:rFonts w:hint="eastAsia"/>
-        </w:rPr>
-        <w:t>成员访问运算符</w:t>
-      </w:r>
-      <w:r>
-        <w:rPr>
-          <w:rFonts w:hint="eastAsia"/>
-        </w:rPr>
-        <w:t xml:space="preserve"> </w:t>
-      </w:r>
-      <w:r>
-        <w:rPr>
-          <w:rFonts w:hint="eastAsia"/>
-        </w:rPr>
-        <w:t>谁的优先级高？</w:t>
-      </w:r>
-    </w:p>
-    <w:p>
-      <w:pPr>
-        <w:ind w:left="420"/>
-      </w:pPr>
-      <w:r>
-        <w:rPr>
-          <w:rFonts w:hint="eastAsia"/>
-        </w:rPr>
-        <w:t>成员访问运算符</w:t>
-      </w:r>
-      <w:r>
-        <w:rPr>
-          <w:rFonts w:hint="eastAsia"/>
-        </w:rPr>
-        <w:t xml:space="preserve"> </w:t>
-      </w:r>
-      <w:r>
-        <w:rPr>
-          <w:rFonts w:hint="eastAsia"/>
-        </w:rPr>
-        <w:t>的高。</w:t>
-      </w:r>
-    </w:p>
-    <w:p/>
-    <w:p/>
+        <w:t>"||"</w:t>
+      </w:r>
+      <w:r>
+        <w:t>操作符的操作数表达式，这些表达式在进行求值时，只要最终的结果已经可以确定是真或假，求值过程便告终止，这称之为短路求值（</w:t>
+      </w:r>
+      <w:r>
+        <w:t>short-circuit evaluation</w:t>
+      </w:r>
+      <w:r>
+        <w:t>）</w:t>
+      </w:r>
+      <w:r>
+        <w:rPr>
+          <w:rFonts w:hint="eastAsia"/>
+        </w:rPr>
+        <w:t>:</w:t>
+      </w:r>
+    </w:p>
+    <w:p>
+      <w:pPr>
+        <w:widowControl/>
+        <w:shd w:val="clear" w:color="auto" w:fill="FFFFFF"/>
+        <w:spacing w:line="360" w:lineRule="atLeast"/>
+        <w:ind w:firstLine="420"/>
+        <w:jc w:val="left"/>
+        <w:rPr>
+          <w:rFonts w:ascii="Arial" w:hAnsi="Arial" w:cs="Arial"/>
+          <w:color w:val="333333"/>
+          <w:szCs w:val="21"/>
+        </w:rPr>
+      </w:pPr>
+      <w:r>
+        <w:rPr>
+          <w:rFonts w:ascii="Arial" w:hAnsi="Arial" w:cs="Arial"/>
+          <w:color w:val="333333"/>
+          <w:szCs w:val="21"/>
+        </w:rPr>
+        <w:t>假如</w:t>
+      </w:r>
+      <w:r>
+        <w:rPr>
+          <w:rFonts w:ascii="Arial" w:hAnsi="Arial" w:cs="Arial"/>
+          <w:color w:val="333333"/>
+          <w:szCs w:val="21"/>
+        </w:rPr>
+        <w:t>expr1</w:t>
+      </w:r>
+      <w:r>
+        <w:rPr>
+          <w:rFonts w:ascii="Arial" w:hAnsi="Arial" w:cs="Arial"/>
+          <w:color w:val="333333"/>
+          <w:szCs w:val="21"/>
+        </w:rPr>
+        <w:t>和</w:t>
+      </w:r>
+      <w:r>
+        <w:rPr>
+          <w:rFonts w:ascii="Arial" w:hAnsi="Arial" w:cs="Arial"/>
+          <w:color w:val="333333"/>
+          <w:szCs w:val="21"/>
+        </w:rPr>
+        <w:t>expr2</w:t>
+      </w:r>
+      <w:r>
+        <w:rPr>
+          <w:rFonts w:ascii="Arial" w:hAnsi="Arial" w:cs="Arial"/>
+          <w:color w:val="333333"/>
+          <w:szCs w:val="21"/>
+        </w:rPr>
+        <w:t>都是表达式，并且</w:t>
+      </w:r>
+      <w:r>
+        <w:rPr>
+          <w:rFonts w:ascii="Arial" w:hAnsi="Arial" w:cs="Arial"/>
+          <w:color w:val="333333"/>
+          <w:szCs w:val="21"/>
+        </w:rPr>
+        <w:t>expr1</w:t>
+      </w:r>
+      <w:r>
+        <w:rPr>
+          <w:rFonts w:ascii="Arial" w:hAnsi="Arial" w:cs="Arial"/>
+          <w:color w:val="333333"/>
+          <w:szCs w:val="21"/>
+        </w:rPr>
+        <w:t>的值为</w:t>
+      </w:r>
+      <w:r>
+        <w:rPr>
+          <w:rFonts w:ascii="Arial" w:hAnsi="Arial" w:cs="Arial"/>
+          <w:color w:val="333333"/>
+          <w:szCs w:val="21"/>
+        </w:rPr>
+        <w:t>0</w:t>
+      </w:r>
+      <w:r>
+        <w:rPr>
+          <w:rFonts w:ascii="Arial" w:hAnsi="Arial" w:cs="Arial"/>
+          <w:color w:val="333333"/>
+          <w:szCs w:val="21"/>
+        </w:rPr>
+        <w:t>，在下面这个逻辑表达式的求值过程中：</w:t>
+      </w:r>
+    </w:p>
+    <w:p>
+      <w:pPr>
+        <w:shd w:val="clear" w:color="auto" w:fill="FFFFFF"/>
+        <w:spacing w:line="360" w:lineRule="atLeast"/>
+        <w:ind w:firstLine="480"/>
+        <w:rPr>
+          <w:rFonts w:ascii="Arial" w:hAnsi="Arial" w:cs="Arial"/>
+          <w:color w:val="333333"/>
+          <w:szCs w:val="21"/>
+        </w:rPr>
+      </w:pPr>
+      <w:r>
+        <w:rPr>
+          <w:rFonts w:ascii="Arial" w:hAnsi="Arial" w:cs="Arial"/>
+          <w:color w:val="333333"/>
+          <w:szCs w:val="21"/>
+        </w:rPr>
+        <w:t>expr1 &amp;&amp; expr2</w:t>
+      </w:r>
+    </w:p>
+    <w:p>
+      <w:pPr>
+        <w:shd w:val="clear" w:color="auto" w:fill="FFFFFF"/>
+        <w:spacing w:line="360" w:lineRule="atLeast"/>
+        <w:rPr>
+          <w:rFonts w:ascii="Arial" w:hAnsi="Arial" w:cs="Arial"/>
+          <w:color w:val="333333"/>
+          <w:szCs w:val="21"/>
+        </w:rPr>
+      </w:pPr>
+      <w:r>
+        <w:rPr>
+          <w:rFonts w:ascii="Arial" w:hAnsi="Arial" w:cs="Arial"/>
+          <w:color w:val="333333"/>
+          <w:szCs w:val="21"/>
+        </w:rPr>
+        <w:lastRenderedPageBreak/>
+        <w:t>expr2</w:t>
+      </w:r>
+      <w:r>
+        <w:rPr>
+          <w:rFonts w:ascii="Arial" w:hAnsi="Arial" w:cs="Arial"/>
+          <w:color w:val="333333"/>
+          <w:szCs w:val="21"/>
+        </w:rPr>
+        <w:t>将不会进行求值，因为整个逻辑表达式的值已经可以确定为</w:t>
+      </w:r>
+      <w:r>
+        <w:rPr>
+          <w:rFonts w:ascii="Arial" w:hAnsi="Arial" w:cs="Arial"/>
+          <w:color w:val="333333"/>
+          <w:szCs w:val="21"/>
+        </w:rPr>
+        <w:t>0</w:t>
+      </w:r>
+      <w:r>
+        <w:rPr>
+          <w:rFonts w:ascii="Arial" w:hAnsi="Arial" w:cs="Arial"/>
+          <w:color w:val="333333"/>
+          <w:szCs w:val="21"/>
+        </w:rPr>
+        <w:t>。</w:t>
+      </w:r>
+    </w:p>
+    <w:p>
+      <w:pPr>
+        <w:shd w:val="clear" w:color="auto" w:fill="FFFFFF"/>
+        <w:spacing w:line="360" w:lineRule="atLeast"/>
+        <w:ind w:firstLine="480"/>
+        <w:rPr>
+          <w:rFonts w:ascii="Arial" w:hAnsi="Arial" w:cs="Arial"/>
+          <w:color w:val="333333"/>
+          <w:szCs w:val="21"/>
+        </w:rPr>
+      </w:pPr>
+      <w:r>
+        <w:rPr>
+          <w:rFonts w:ascii="Arial" w:hAnsi="Arial" w:cs="Arial"/>
+          <w:color w:val="333333"/>
+          <w:szCs w:val="21"/>
+        </w:rPr>
+        <w:t>类似地，如果</w:t>
+      </w:r>
+      <w:r>
+        <w:rPr>
+          <w:rFonts w:ascii="Arial" w:hAnsi="Arial" w:cs="Arial"/>
+          <w:color w:val="333333"/>
+          <w:szCs w:val="21"/>
+        </w:rPr>
+        <w:t>expr1</w:t>
+      </w:r>
+      <w:r>
+        <w:rPr>
+          <w:rFonts w:ascii="Arial" w:hAnsi="Arial" w:cs="Arial"/>
+          <w:color w:val="333333"/>
+          <w:szCs w:val="21"/>
+        </w:rPr>
+        <w:t>的值不是</w:t>
+      </w:r>
+      <w:r>
+        <w:rPr>
+          <w:rFonts w:ascii="Arial" w:hAnsi="Arial" w:cs="Arial"/>
+          <w:color w:val="333333"/>
+          <w:szCs w:val="21"/>
+        </w:rPr>
+        <w:t>0</w:t>
+      </w:r>
+      <w:r>
+        <w:rPr>
+          <w:rFonts w:ascii="Arial" w:hAnsi="Arial" w:cs="Arial"/>
+          <w:color w:val="333333"/>
+          <w:szCs w:val="21"/>
+        </w:rPr>
+        <w:t>，那么在下面的这个</w:t>
+      </w:r>
+      <w:hyperlink r:id="rId7" w:tgtFrame="_blank" w:history="1">
+        <w:r>
+          <w:rPr>
+            <w:rStyle w:val="a8"/>
+            <w:rFonts w:ascii="Arial" w:hAnsi="Arial" w:cs="Arial"/>
+            <w:color w:val="136EC2"/>
+            <w:szCs w:val="21"/>
+          </w:rPr>
+          <w:t>逻辑表达式</w:t>
+        </w:r>
+      </w:hyperlink>
+      <w:r>
+        <w:rPr>
+          <w:rFonts w:ascii="Arial" w:hAnsi="Arial" w:cs="Arial"/>
+          <w:color w:val="333333"/>
+          <w:szCs w:val="21"/>
+        </w:rPr>
+        <w:t>的求值过程中：</w:t>
+      </w:r>
+    </w:p>
+    <w:p>
+      <w:pPr>
+        <w:shd w:val="clear" w:color="auto" w:fill="FFFFFF"/>
+        <w:spacing w:line="360" w:lineRule="atLeast"/>
+        <w:rPr>
+          <w:rFonts w:ascii="Arial" w:hAnsi="Arial" w:cs="Arial"/>
+          <w:color w:val="333333"/>
+          <w:szCs w:val="21"/>
+        </w:rPr>
+      </w:pPr>
+      <w:r>
+        <w:rPr>
+          <w:rFonts w:ascii="Arial" w:hAnsi="Arial" w:cs="Arial"/>
+          <w:color w:val="333333"/>
+          <w:szCs w:val="21"/>
+        </w:rPr>
+        <w:t>expr1 || expr2</w:t>
+      </w:r>
+    </w:p>
+    <w:p>
+      <w:pPr>
+        <w:shd w:val="clear" w:color="auto" w:fill="FFFFFF"/>
+        <w:spacing w:line="360" w:lineRule="atLeast"/>
+        <w:rPr>
+          <w:rFonts w:ascii="Arial" w:hAnsi="Arial" w:cs="Arial"/>
+          <w:color w:val="333333"/>
+          <w:szCs w:val="21"/>
+        </w:rPr>
+      </w:pPr>
+      <w:r>
+        <w:rPr>
+          <w:rFonts w:ascii="Arial" w:hAnsi="Arial" w:cs="Arial"/>
+          <w:color w:val="333333"/>
+          <w:szCs w:val="21"/>
+        </w:rPr>
+        <w:t>expr2</w:t>
+      </w:r>
+      <w:r>
+        <w:rPr>
+          <w:rFonts w:ascii="Arial" w:hAnsi="Arial" w:cs="Arial"/>
+          <w:color w:val="333333"/>
+          <w:szCs w:val="21"/>
+        </w:rPr>
+        <w:t>将不会进行求值，因为整个逻辑表达式的值已经确定为</w:t>
+      </w:r>
+      <w:r>
+        <w:rPr>
+          <w:rFonts w:ascii="Arial" w:hAnsi="Arial" w:cs="Arial"/>
+          <w:color w:val="333333"/>
+          <w:szCs w:val="21"/>
+        </w:rPr>
+        <w:t>1</w:t>
+      </w:r>
+      <w:r>
+        <w:rPr>
+          <w:rFonts w:ascii="Arial" w:hAnsi="Arial" w:cs="Arial"/>
+          <w:color w:val="333333"/>
+          <w:szCs w:val="21"/>
+        </w:rPr>
+        <w:t>。</w:t>
+      </w:r>
+    </w:p>
+    <w:p>
+      <w:pPr>
+        <w:ind w:firstLineChars="200" w:firstLine="420"/>
+        <w:rPr>
+          <w:rFonts w:hint="eastAsia"/>
+        </w:rPr>
+      </w:pPr>
+    </w:p>
+    <w:p>
+      <w:pPr>
+        <w:pStyle w:val="a6"/>
+      </w:pPr>
+    </w:p>
+    <w:p>
+      <w:pPr>
+        <w:pStyle w:val="a6"/>
+        <w:rPr>
+          <w:rFonts w:hint="eastAsia"/>
+        </w:rPr>
+      </w:pPr>
+    </w:p>
     <w:p>
       <w:pPr>
         <w:pStyle w:val="1"/>
@@ -4035,7 +4267,88 @@
         <w:rPr>
           <w:rFonts w:hint="eastAsia"/>
         </w:rPr>
-        <w:lastRenderedPageBreak/>
+        <w:t xml:space="preserve"> </w:t>
+      </w:r>
+      <w:r>
+        <w:rPr>
+          <w:rFonts w:hint="eastAsia"/>
+        </w:rPr>
+        <w:t>解引用运算符</w:t>
+      </w:r>
+      <w:r>
+        <w:rPr>
+          <w:rFonts w:hint="eastAsia"/>
+        </w:rPr>
+        <w:t xml:space="preserve"> </w:t>
+      </w:r>
+      <w:r>
+        <w:rPr>
+          <w:rFonts w:hint="eastAsia"/>
+        </w:rPr>
+        <w:t>和</w:t>
+      </w:r>
+      <w:r>
+        <w:rPr>
+          <w:rFonts w:hint="eastAsia"/>
+        </w:rPr>
+        <w:t xml:space="preserve"> </w:t>
+      </w:r>
+      <w:r>
+        <w:rPr>
+          <w:rFonts w:hint="eastAsia"/>
+        </w:rPr>
+        <w:t>成员访问运算符</w:t>
+      </w:r>
+      <w:r>
+        <w:rPr>
+          <w:rFonts w:hint="eastAsia"/>
+        </w:rPr>
+        <w:t xml:space="preserve"> </w:t>
+      </w:r>
+      <w:r>
+        <w:rPr>
+          <w:rFonts w:hint="eastAsia"/>
+        </w:rPr>
+        <w:t>谁的优先级高？</w:t>
+      </w:r>
+    </w:p>
+    <w:p>
+      <w:pPr>
+        <w:ind w:left="420"/>
+      </w:pPr>
+      <w:r>
+        <w:rPr>
+          <w:rFonts w:hint="eastAsia"/>
+        </w:rPr>
+        <w:t>成员访问运算符</w:t>
+      </w:r>
+      <w:r>
+        <w:rPr>
+          <w:rFonts w:hint="eastAsia"/>
+        </w:rPr>
+        <w:t xml:space="preserve"> </w:t>
+      </w:r>
+      <w:r>
+        <w:rPr>
+          <w:rFonts w:hint="eastAsia"/>
+        </w:rPr>
+        <w:t>的高。</w:t>
+      </w:r>
+    </w:p>
+    <w:p/>
+    <w:p/>
+    <w:p>
+      <w:pPr>
+        <w:pStyle w:val="1"/>
+        <w:numPr>
+          <w:ilvl w:val="0"/>
+          <w:numId w:val="1"/>
+        </w:numPr>
+      </w:pPr>
+      <w:r>
+        <w:rPr>
+          <w:rFonts w:hint="eastAsia"/>
+        </w:rPr>
         <w:t>成员访问运算符</w:t>
       </w:r>
       <w:r>
@@ -4837,7 +5150,14 @@
         <w:rPr>
           <w:rFonts w:hint="eastAsia"/>
         </w:rPr>
-        <w:t>，因此嵌套了条件运算子表达式时，通常需要在它的两端加上括号</w:t>
+        <w:t>，因此嵌套了条件运算子表达式时，通常需要在它的两端加上</w:t>
+      </w:r>
+      <w:r>
+        <w:rPr>
+          <w:rFonts w:hint="eastAsia"/>
+        </w:rPr>
+        <w:lastRenderedPageBreak/>
+        <w:t>括号</w:t>
       </w:r>
       <w:r>
         <w:rPr>
@@ -5806,7 +6126,6 @@
         <w:rPr>
           <w:bdr w:val="none" w:sz="0" w:space="0" w:color="auto" w:frame="1"/>
         </w:rPr>
-        <w:lastRenderedPageBreak/>
         <w:t>  </w:t>
       </w:r>
       <w:r>
@@ -6861,7 +7180,6 @@
           <w:szCs w:val="18"/>
           <w:bdr w:val="none" w:sz="0" w:space="0" w:color="auto" w:frame="1"/>
         </w:rPr>
-        <w:lastRenderedPageBreak/>
         <w:t>   </w:t>
       </w:r>
       <w:r>
@@ -7772,6 +8090,7 @@
         <w:rPr>
           <w:rFonts w:hint="eastAsia"/>
         </w:rPr>
+        <w:lastRenderedPageBreak/>
         <w:t xml:space="preserve"> </w:t>
       </w:r>
       <w:r>
@@ -8338,7 +8657,6 @@
           <w:szCs w:val="18"/>
           <w:bdr w:val="none" w:sz="0" w:space="0" w:color="auto" w:frame="1"/>
         </w:rPr>
-        <w:lastRenderedPageBreak/>
         <w:t>while</w:t>
       </w:r>
       <w:r>
@@ -9338,6 +9656,7 @@
         <w:rPr>
           <w:rFonts w:hint="eastAsia"/>
         </w:rPr>
+        <w:lastRenderedPageBreak/>
         <w:t xml:space="preserve"> </w:t>
       </w:r>
       <w:r>
@@ -10332,7 +10651,6 @@
           <w:szCs w:val="18"/>
           <w:bdr w:val="none" w:sz="0" w:space="0" w:color="auto" w:frame="1"/>
         </w:rPr>
-        <w:lastRenderedPageBreak/>
         <w:t>ival + ulval; </w:t>
       </w:r>
       <w:r>
@@ -10928,6 +11246,7 @@
         <w:rPr>
           <w:rFonts w:hint="eastAsia"/>
         </w:rPr>
+        <w:lastRenderedPageBreak/>
         <w:t xml:space="preserve"> </w:t>
       </w:r>
       <w:r>
@@ -12071,6 +12390,7 @@
         </w:numPr>
       </w:pPr>
       <w:r>
+        <w:lastRenderedPageBreak/>
         <w:t xml:space="preserve"> </w:t>
       </w:r>
       <w:r>
@@ -12507,7 +12827,6 @@
         <w:rPr>
           <w:rFonts w:hint="eastAsia"/>
         </w:rPr>
-        <w:lastRenderedPageBreak/>
         <w:t>为什么在</w:t>
       </w:r>
       <w:r>

</xml_diff>